<commit_message>
Improvements and task 2.3 and 2.4
</commit_message>
<xml_diff>
--- a/Report 2.docx
+++ b/Report 2.docx
@@ -382,86 +382,1204 @@
           <w:lang w:val="en-US"/>
         </w:rPr>
       </w:pPr>
-      <w:bookmarkStart w:id="0" w:name="_GoBack"/>
+    </w:p>
+    <w:p>
+      <w:pPr>
+        <w:rPr>
+          <w:lang w:val="en-US"/>
+        </w:rPr>
+      </w:pPr>
+      <w:r>
+        <w:rPr>
+          <w:lang w:val="en-US"/>
+        </w:rPr>
+        <w:t xml:space="preserve">Number of nearest </w:t>
+      </w:r>
+      <w:proofErr w:type="spellStart"/>
+      <w:r>
+        <w:rPr>
+          <w:lang w:val="en-US"/>
+        </w:rPr>
+        <w:t>neighbours</w:t>
+      </w:r>
+      <w:proofErr w:type="spellEnd"/>
+      <w:r>
+        <w:rPr>
+          <w:lang w:val="en-US"/>
+        </w:rPr>
+        <w:t xml:space="preserve">: 20 </w:t>
+      </w:r>
+    </w:p>
+    <w:p>
+      <w:pPr>
+        <w:rPr>
+          <w:lang w:val="en-US"/>
+        </w:rPr>
+      </w:pPr>
+      <w:r>
+        <w:rPr>
+          <w:lang w:val="en-US"/>
+        </w:rPr>
+        <w:t>Number of test samples: 3974</w:t>
+      </w:r>
+    </w:p>
+    <w:p>
+      <w:pPr>
+        <w:rPr>
+          <w:lang w:val="en-US"/>
+        </w:rPr>
+      </w:pPr>
+      <w:r>
+        <w:rPr>
+          <w:lang w:val="en-US"/>
+        </w:rPr>
+        <w:t>User time taken in seconds: 24.45</w:t>
+      </w:r>
+    </w:p>
+    <w:p>
+      <w:pPr>
+        <w:rPr>
+          <w:lang w:val="en-US"/>
+        </w:rPr>
+      </w:pPr>
+      <w:r>
+        <w:rPr>
+          <w:lang w:val="en-US"/>
+        </w:rPr>
+        <w:t>Accuracy: 0.9512</w:t>
+      </w:r>
+    </w:p>
+    <w:p>
+      <w:pPr>
+        <w:rPr>
+          <w:lang w:val="en-US"/>
+        </w:rPr>
+      </w:pPr>
+      <w:r>
+        <w:rPr>
+          <w:lang w:val="en-US"/>
+        </w:rPr>
+        <w:t>Number of wrongly classified test samples: 194</w:t>
+      </w:r>
+    </w:p>
+    <w:p>
+      <w:pPr>
+        <w:rPr>
+          <w:lang w:val="en-US"/>
+        </w:rPr>
+      </w:pPr>
+    </w:p>
+    <w:p>
+      <w:pPr>
+        <w:rPr>
+          <w:lang w:val="en-US"/>
+        </w:rPr>
+      </w:pPr>
+    </w:p>
+    <w:p>
+      <w:pPr>
+        <w:rPr>
+          <w:lang w:val="en-US"/>
+        </w:rPr>
+      </w:pPr>
+    </w:p>
+    <w:p>
+      <w:pPr>
+        <w:rPr>
+          <w:lang w:val="en-US"/>
+        </w:rPr>
+      </w:pPr>
+    </w:p>
+    <w:p>
+      <w:pPr>
+        <w:rPr>
+          <w:lang w:val="en-US"/>
+        </w:rPr>
+      </w:pPr>
+    </w:p>
+    <w:p>
+      <w:pPr>
+        <w:rPr>
+          <w:lang w:val="en-US"/>
+        </w:rPr>
+      </w:pPr>
+    </w:p>
+    <w:p>
+      <w:pPr>
+        <w:rPr>
+          <w:lang w:val="en-US"/>
+        </w:rPr>
+      </w:pPr>
+    </w:p>
+    <w:p>
+      <w:pPr>
+        <w:rPr>
+          <w:lang w:val="en-US"/>
+        </w:rPr>
+      </w:pPr>
+    </w:p>
+    <w:p>
+      <w:pPr>
+        <w:rPr>
+          <w:lang w:val="en-US"/>
+        </w:rPr>
+      </w:pPr>
+    </w:p>
+    <w:p>
+      <w:pPr>
+        <w:rPr>
+          <w:lang w:val="en-US"/>
+        </w:rPr>
+      </w:pPr>
+    </w:p>
+    <w:p>
+      <w:pPr>
+        <w:rPr>
+          <w:lang w:val="en-US"/>
+        </w:rPr>
+      </w:pPr>
+    </w:p>
+    <w:p>
+      <w:pPr>
+        <w:rPr>
+          <w:lang w:val="en-US"/>
+        </w:rPr>
+      </w:pPr>
+    </w:p>
+    <w:p>
+      <w:pPr>
+        <w:rPr>
+          <w:lang w:val="en-US"/>
+        </w:rPr>
+      </w:pPr>
+    </w:p>
+    <w:p>
+      <w:pPr>
+        <w:rPr>
+          <w:lang w:val="en-US"/>
+        </w:rPr>
+      </w:pPr>
+    </w:p>
+    <w:p>
+      <w:pPr>
+        <w:rPr>
+          <w:lang w:val="en-US"/>
+        </w:rPr>
+      </w:pPr>
+    </w:p>
+    <w:p>
+      <w:pPr>
+        <w:rPr>
+          <w:lang w:val="en-US"/>
+        </w:rPr>
+      </w:pPr>
+      <w:r>
+        <w:rPr>
+          <w:lang w:val="en-US"/>
+        </w:rPr>
+        <w:lastRenderedPageBreak/>
+        <w:t>Task 2.2</w:t>
+      </w:r>
+    </w:p>
+    <w:p>
+      <w:pPr>
+        <w:rPr>
+          <w:lang w:val="en-US"/>
+        </w:rPr>
+      </w:pPr>
+    </w:p>
+    <w:p>
+      <w:pPr>
+        <w:rPr>
+          <w:lang w:val="en-US"/>
+        </w:rPr>
+      </w:pPr>
+      <w:r>
+        <w:rPr>
+          <w:lang w:val="en-US"/>
+        </w:rPr>
+        <w:t>Decision regions for KNN</w:t>
+      </w:r>
+    </w:p>
+    <w:p>
+      <w:pPr>
+        <w:rPr>
+          <w:lang w:val="en-US"/>
+        </w:rPr>
+      </w:pPr>
+    </w:p>
+    <w:p>
+      <w:pPr>
+        <w:rPr>
+          <w:lang w:val="en-US"/>
+        </w:rPr>
+      </w:pPr>
+    </w:p>
+    <w:p>
+      <w:pPr>
+        <w:rPr>
+          <w:lang w:val="en-US"/>
+        </w:rPr>
+      </w:pPr>
+    </w:p>
+    <w:p>
+      <w:pPr>
+        <w:rPr>
+          <w:lang w:val="en-US"/>
+        </w:rPr>
+      </w:pPr>
+    </w:p>
+    <w:p>
+      <w:pPr>
+        <w:rPr>
+          <w:lang w:val="en-US"/>
+        </w:rPr>
+      </w:pPr>
+    </w:p>
+    <w:p>
+      <w:pPr>
+        <w:rPr>
+          <w:lang w:val="en-US"/>
+        </w:rPr>
+      </w:pPr>
+    </w:p>
+    <w:p>
+      <w:pPr>
+        <w:rPr>
+          <w:lang w:val="en-US"/>
+        </w:rPr>
+      </w:pPr>
+    </w:p>
+    <w:p>
+      <w:pPr>
+        <w:rPr>
+          <w:lang w:val="en-US"/>
+        </w:rPr>
+      </w:pPr>
+    </w:p>
+    <w:p>
+      <w:pPr>
+        <w:rPr>
+          <w:lang w:val="en-US"/>
+        </w:rPr>
+      </w:pPr>
+    </w:p>
+    <w:p>
+      <w:pPr>
+        <w:rPr>
+          <w:lang w:val="en-US"/>
+        </w:rPr>
+      </w:pPr>
+    </w:p>
+    <w:p>
+      <w:pPr>
+        <w:rPr>
+          <w:lang w:val="en-US"/>
+        </w:rPr>
+      </w:pPr>
+    </w:p>
+    <w:p>
+      <w:pPr>
+        <w:rPr>
+          <w:lang w:val="en-US"/>
+        </w:rPr>
+      </w:pPr>
+    </w:p>
+    <w:p>
+      <w:pPr>
+        <w:rPr>
+          <w:lang w:val="en-US"/>
+        </w:rPr>
+      </w:pPr>
+    </w:p>
+    <w:p>
+      <w:pPr>
+        <w:rPr>
+          <w:lang w:val="en-US"/>
+        </w:rPr>
+      </w:pPr>
+    </w:p>
+    <w:p>
+      <w:pPr>
+        <w:rPr>
+          <w:lang w:val="en-US"/>
+        </w:rPr>
+      </w:pPr>
+    </w:p>
+    <w:p>
+      <w:pPr>
+        <w:rPr>
+          <w:lang w:val="en-US"/>
+        </w:rPr>
+      </w:pPr>
+    </w:p>
+    <w:p>
+      <w:pPr>
+        <w:rPr>
+          <w:lang w:val="en-US"/>
+        </w:rPr>
+      </w:pPr>
+    </w:p>
+    <w:p>
+      <w:pPr>
+        <w:rPr>
+          <w:lang w:val="en-US"/>
+        </w:rPr>
+      </w:pPr>
+    </w:p>
+    <w:p>
+      <w:pPr>
+        <w:rPr>
+          <w:lang w:val="en-US"/>
+        </w:rPr>
+      </w:pPr>
+    </w:p>
+    <w:p>
+      <w:pPr>
+        <w:rPr>
+          <w:lang w:val="en-US"/>
+        </w:rPr>
+      </w:pPr>
+    </w:p>
+    <w:p>
+      <w:pPr>
+        <w:rPr>
+          <w:lang w:val="en-US"/>
+        </w:rPr>
+      </w:pPr>
+    </w:p>
+    <w:p>
+      <w:pPr>
+        <w:rPr>
+          <w:lang w:val="en-US"/>
+        </w:rPr>
+      </w:pPr>
+    </w:p>
+    <w:p>
+      <w:pPr>
+        <w:rPr>
+          <w:lang w:val="en-US"/>
+        </w:rPr>
+      </w:pPr>
+    </w:p>
+    <w:p>
+      <w:pPr>
+        <w:rPr>
+          <w:lang w:val="en-US"/>
+        </w:rPr>
+      </w:pPr>
+    </w:p>
+    <w:p>
+      <w:pPr>
+        <w:rPr>
+          <w:lang w:val="en-US"/>
+        </w:rPr>
+      </w:pPr>
+    </w:p>
+    <w:p>
+      <w:pPr>
+        <w:rPr>
+          <w:lang w:val="en-US"/>
+        </w:rPr>
+      </w:pPr>
+    </w:p>
+    <w:p>
+      <w:pPr>
+        <w:rPr>
+          <w:lang w:val="en-US"/>
+        </w:rPr>
+      </w:pPr>
+    </w:p>
+    <w:p>
+      <w:pPr>
+        <w:rPr>
+          <w:lang w:val="en-US"/>
+        </w:rPr>
+      </w:pPr>
+    </w:p>
+    <w:p>
+      <w:pPr>
+        <w:rPr>
+          <w:lang w:val="en-US"/>
+        </w:rPr>
+      </w:pPr>
+    </w:p>
+    <w:p>
+      <w:pPr>
+        <w:rPr>
+          <w:lang w:val="en-US"/>
+        </w:rPr>
+      </w:pPr>
+    </w:p>
+    <w:p>
+      <w:pPr>
+        <w:rPr>
+          <w:lang w:val="en-US"/>
+        </w:rPr>
+      </w:pPr>
+    </w:p>
+    <w:p>
+      <w:pPr>
+        <w:rPr>
+          <w:lang w:val="en-US"/>
+        </w:rPr>
+      </w:pPr>
+    </w:p>
+    <w:p>
+      <w:pPr>
+        <w:rPr>
+          <w:lang w:val="en-US"/>
+        </w:rPr>
+      </w:pPr>
+    </w:p>
+    <w:p>
+      <w:pPr>
+        <w:rPr>
+          <w:lang w:val="en-US"/>
+        </w:rPr>
+      </w:pPr>
+    </w:p>
+    <w:p>
+      <w:pPr>
+        <w:rPr>
+          <w:lang w:val="en-US"/>
+        </w:rPr>
+      </w:pPr>
+    </w:p>
+    <w:p>
+      <w:pPr>
+        <w:rPr>
+          <w:lang w:val="en-US"/>
+        </w:rPr>
+      </w:pPr>
+    </w:p>
+    <w:p>
+      <w:pPr>
+        <w:rPr>
+          <w:lang w:val="en-US"/>
+        </w:rPr>
+      </w:pPr>
+    </w:p>
+    <w:p>
+      <w:pPr>
+        <w:rPr>
+          <w:lang w:val="en-US"/>
+        </w:rPr>
+      </w:pPr>
+    </w:p>
+    <w:p>
+      <w:pPr>
+        <w:rPr>
+          <w:lang w:val="en-US"/>
+        </w:rPr>
+      </w:pPr>
+    </w:p>
+    <w:p>
+      <w:pPr>
+        <w:rPr>
+          <w:lang w:val="en-US"/>
+        </w:rPr>
+      </w:pPr>
+    </w:p>
+    <w:p>
+      <w:pPr>
+        <w:rPr>
+          <w:lang w:val="en-US"/>
+        </w:rPr>
+      </w:pPr>
+    </w:p>
+    <w:p>
+      <w:pPr>
+        <w:rPr>
+          <w:lang w:val="en-US"/>
+        </w:rPr>
+      </w:pPr>
+    </w:p>
+    <w:p>
+      <w:pPr>
+        <w:rPr>
+          <w:lang w:val="en-US"/>
+        </w:rPr>
+      </w:pPr>
+    </w:p>
+    <w:p>
+      <w:pPr>
+        <w:rPr>
+          <w:lang w:val="en-US"/>
+        </w:rPr>
+      </w:pPr>
+    </w:p>
+    <w:p>
+      <w:pPr>
+        <w:rPr>
+          <w:lang w:val="en-US"/>
+        </w:rPr>
+      </w:pPr>
+      <w:r>
+        <w:rPr>
+          <w:lang w:val="en-US"/>
+        </w:rPr>
+        <w:lastRenderedPageBreak/>
+        <w:t>Task 2.4</w:t>
+      </w:r>
+    </w:p>
+    <w:p>
+      <w:pPr>
+        <w:rPr>
+          <w:lang w:val="en-US"/>
+        </w:rPr>
+      </w:pPr>
+      <w:r>
+        <w:rPr>
+          <w:lang w:val="en-US"/>
+        </w:rPr>
+        <w:t xml:space="preserve">                                                                                    </w:t>
+      </w:r>
+    </w:p>
+    <w:tbl>
+      <w:tblPr>
+        <w:tblStyle w:val="TableGrid"/>
+        <w:tblW w:w="0" w:type="auto"/>
+        <w:jc w:val="center"/>
+        <w:tblLook w:val="04A0" w:firstRow="1" w:lastRow="0" w:firstColumn="1" w:lastColumn="0" w:noHBand="0" w:noVBand="1"/>
+      </w:tblPr>
+      <w:tblGrid>
+        <w:gridCol w:w="1271"/>
+        <w:gridCol w:w="1317"/>
+      </w:tblGrid>
+      <w:tr>
+        <w:trPr>
+          <w:jc w:val="center"/>
+        </w:trPr>
+        <w:tc>
+          <w:tcPr>
+            <w:tcW w:w="1271" w:type="dxa"/>
+          </w:tcPr>
+          <w:p>
+            <w:pPr>
+              <w:jc w:val="center"/>
+              <w:rPr>
+                <w:b/>
+                <w:bCs/>
+                <w:lang w:val="en-US"/>
+              </w:rPr>
+            </w:pPr>
+            <w:bookmarkStart w:id="0" w:name="_GoBack"/>
+            <w:r>
+              <w:rPr>
+                <w:b/>
+                <w:bCs/>
+                <w:lang w:val="en-US"/>
+              </w:rPr>
+              <w:t>Class</w:t>
+            </w:r>
+          </w:p>
+        </w:tc>
+        <w:tc>
+          <w:tcPr>
+            <w:tcW w:w="1271" w:type="dxa"/>
+          </w:tcPr>
+          <w:p>
+            <w:pPr>
+              <w:jc w:val="center"/>
+              <w:rPr>
+                <w:b/>
+                <w:bCs/>
+                <w:lang w:val="en-US"/>
+              </w:rPr>
+            </w:pPr>
+            <w:r>
+              <w:rPr>
+                <w:b/>
+                <w:bCs/>
+                <w:lang w:val="en-US"/>
+              </w:rPr>
+              <w:t>Covariance</w:t>
+            </w:r>
+          </w:p>
+        </w:tc>
+      </w:tr>
       <w:bookmarkEnd w:id="0"/>
-    </w:p>
-    <w:p>
-      <w:pPr>
-        <w:rPr>
-          <w:lang w:val="en-US"/>
-        </w:rPr>
-      </w:pPr>
-      <w:r>
-        <w:rPr>
-          <w:lang w:val="en-US"/>
-        </w:rPr>
-        <w:t xml:space="preserve">Number of nearest </w:t>
-      </w:r>
-      <w:proofErr w:type="spellStart"/>
-      <w:r>
-        <w:rPr>
-          <w:lang w:val="en-US"/>
-        </w:rPr>
-        <w:t>neighbours</w:t>
-      </w:r>
-      <w:proofErr w:type="spellEnd"/>
-      <w:r>
-        <w:rPr>
-          <w:lang w:val="en-US"/>
-        </w:rPr>
-        <w:t xml:space="preserve">: 20 </w:t>
-      </w:r>
-    </w:p>
-    <w:p>
-      <w:pPr>
-        <w:rPr>
-          <w:lang w:val="en-US"/>
-        </w:rPr>
-      </w:pPr>
-      <w:r>
-        <w:rPr>
-          <w:lang w:val="en-US"/>
-        </w:rPr>
-        <w:t>Number of test samples: 3974</w:t>
-      </w:r>
-    </w:p>
-    <w:p>
-      <w:pPr>
-        <w:rPr>
-          <w:lang w:val="en-US"/>
-        </w:rPr>
-      </w:pPr>
-      <w:r>
-        <w:rPr>
-          <w:lang w:val="en-US"/>
-        </w:rPr>
-        <w:t>User time taken in seconds: 24.45</w:t>
-      </w:r>
-    </w:p>
-    <w:p>
-      <w:pPr>
-        <w:rPr>
-          <w:lang w:val="en-US"/>
-        </w:rPr>
-      </w:pPr>
-      <w:r>
-        <w:rPr>
-          <w:lang w:val="en-US"/>
-        </w:rPr>
-        <w:t>Accuracy: 0.9512</w:t>
-      </w:r>
-    </w:p>
-    <w:p>
-      <w:pPr>
-        <w:rPr>
-          <w:lang w:val="en-US"/>
-        </w:rPr>
-      </w:pPr>
-      <w:r>
-        <w:rPr>
-          <w:lang w:val="en-US"/>
-        </w:rPr>
-        <w:t>Number of wrongly classified test samples: 194</w:t>
+      <w:tr>
+        <w:trPr>
+          <w:jc w:val="center"/>
+        </w:trPr>
+        <w:tc>
+          <w:tcPr>
+            <w:tcW w:w="1271" w:type="dxa"/>
+          </w:tcPr>
+          <w:p>
+            <w:pPr>
+              <w:jc w:val="center"/>
+              <w:rPr>
+                <w:lang w:val="en-US"/>
+              </w:rPr>
+            </w:pPr>
+            <w:r>
+              <w:rPr>
+                <w:lang w:val="en-US"/>
+              </w:rPr>
+              <w:t>1</w:t>
+            </w:r>
+          </w:p>
+        </w:tc>
+        <w:tc>
+          <w:tcPr>
+            <w:tcW w:w="1271" w:type="dxa"/>
+          </w:tcPr>
+          <w:p>
+            <w:pPr>
+              <w:jc w:val="center"/>
+              <w:rPr>
+                <w:lang w:val="en-US"/>
+              </w:rPr>
+            </w:pPr>
+            <w:r>
+              <w:rPr>
+                <w:lang w:val="en-US"/>
+              </w:rPr>
+              <w:t>-0.2106</w:t>
+            </w:r>
+          </w:p>
+        </w:tc>
+      </w:tr>
+      <w:tr>
+        <w:trPr>
+          <w:jc w:val="center"/>
+        </w:trPr>
+        <w:tc>
+          <w:tcPr>
+            <w:tcW w:w="1271" w:type="dxa"/>
+          </w:tcPr>
+          <w:p>
+            <w:pPr>
+              <w:jc w:val="center"/>
+              <w:rPr>
+                <w:lang w:val="en-US"/>
+              </w:rPr>
+            </w:pPr>
+            <w:r>
+              <w:rPr>
+                <w:lang w:val="en-US"/>
+              </w:rPr>
+              <w:t>2</w:t>
+            </w:r>
+          </w:p>
+        </w:tc>
+        <w:tc>
+          <w:tcPr>
+            <w:tcW w:w="1271" w:type="dxa"/>
+          </w:tcPr>
+          <w:p>
+            <w:pPr>
+              <w:rPr>
+                <w:lang w:val="en-US"/>
+              </w:rPr>
+            </w:pPr>
+            <w:r>
+              <w:rPr>
+                <w:lang w:val="en-US"/>
+              </w:rPr>
+              <w:t xml:space="preserve">    0.1539</w:t>
+            </w:r>
+          </w:p>
+        </w:tc>
+      </w:tr>
+      <w:tr>
+        <w:trPr>
+          <w:jc w:val="center"/>
+        </w:trPr>
+        <w:tc>
+          <w:tcPr>
+            <w:tcW w:w="1271" w:type="dxa"/>
+          </w:tcPr>
+          <w:p>
+            <w:pPr>
+              <w:jc w:val="center"/>
+              <w:rPr>
+                <w:lang w:val="en-US"/>
+              </w:rPr>
+            </w:pPr>
+            <w:r>
+              <w:rPr>
+                <w:lang w:val="en-US"/>
+              </w:rPr>
+              <w:t>3</w:t>
+            </w:r>
+          </w:p>
+        </w:tc>
+        <w:tc>
+          <w:tcPr>
+            <w:tcW w:w="1271" w:type="dxa"/>
+          </w:tcPr>
+          <w:p>
+            <w:pPr>
+              <w:jc w:val="center"/>
+              <w:rPr>
+                <w:lang w:val="en-US"/>
+              </w:rPr>
+            </w:pPr>
+            <w:r>
+              <w:rPr>
+                <w:lang w:val="en-US"/>
+              </w:rPr>
+              <w:t>0.0449</w:t>
+            </w:r>
+          </w:p>
+        </w:tc>
+      </w:tr>
+      <w:tr>
+        <w:trPr>
+          <w:jc w:val="center"/>
+        </w:trPr>
+        <w:tc>
+          <w:tcPr>
+            <w:tcW w:w="1271" w:type="dxa"/>
+          </w:tcPr>
+          <w:p>
+            <w:pPr>
+              <w:jc w:val="center"/>
+              <w:rPr>
+                <w:lang w:val="en-US"/>
+              </w:rPr>
+            </w:pPr>
+            <w:r>
+              <w:rPr>
+                <w:lang w:val="en-US"/>
+              </w:rPr>
+              <w:t>4</w:t>
+            </w:r>
+          </w:p>
+        </w:tc>
+        <w:tc>
+          <w:tcPr>
+            <w:tcW w:w="1271" w:type="dxa"/>
+          </w:tcPr>
+          <w:p>
+            <w:pPr>
+              <w:jc w:val="center"/>
+              <w:rPr>
+                <w:lang w:val="en-US"/>
+              </w:rPr>
+            </w:pPr>
+            <w:r>
+              <w:rPr>
+                <w:lang w:val="en-US"/>
+              </w:rPr>
+              <w:t>-0.4299</w:t>
+            </w:r>
+          </w:p>
+        </w:tc>
+      </w:tr>
+      <w:tr>
+        <w:trPr>
+          <w:jc w:val="center"/>
+        </w:trPr>
+        <w:tc>
+          <w:tcPr>
+            <w:tcW w:w="1271" w:type="dxa"/>
+          </w:tcPr>
+          <w:p>
+            <w:pPr>
+              <w:jc w:val="center"/>
+              <w:rPr>
+                <w:lang w:val="en-US"/>
+              </w:rPr>
+            </w:pPr>
+            <w:r>
+              <w:rPr>
+                <w:lang w:val="en-US"/>
+              </w:rPr>
+              <w:t>5</w:t>
+            </w:r>
+          </w:p>
+        </w:tc>
+        <w:tc>
+          <w:tcPr>
+            <w:tcW w:w="1271" w:type="dxa"/>
+          </w:tcPr>
+          <w:p>
+            <w:pPr>
+              <w:jc w:val="center"/>
+              <w:rPr>
+                <w:lang w:val="en-US"/>
+              </w:rPr>
+            </w:pPr>
+            <w:r>
+              <w:rPr>
+                <w:lang w:val="en-US"/>
+              </w:rPr>
+              <w:t>0.5887</w:t>
+            </w:r>
+          </w:p>
+        </w:tc>
+      </w:tr>
+      <w:tr>
+        <w:trPr>
+          <w:jc w:val="center"/>
+        </w:trPr>
+        <w:tc>
+          <w:tcPr>
+            <w:tcW w:w="1271" w:type="dxa"/>
+          </w:tcPr>
+          <w:p>
+            <w:pPr>
+              <w:jc w:val="center"/>
+              <w:rPr>
+                <w:lang w:val="en-US"/>
+              </w:rPr>
+            </w:pPr>
+            <w:r>
+              <w:rPr>
+                <w:lang w:val="en-US"/>
+              </w:rPr>
+              <w:t>6</w:t>
+            </w:r>
+          </w:p>
+        </w:tc>
+        <w:tc>
+          <w:tcPr>
+            <w:tcW w:w="1271" w:type="dxa"/>
+          </w:tcPr>
+          <w:p>
+            <w:pPr>
+              <w:jc w:val="center"/>
+              <w:rPr>
+                <w:lang w:val="en-US"/>
+              </w:rPr>
+            </w:pPr>
+            <w:r>
+              <w:rPr>
+                <w:lang w:val="en-US"/>
+              </w:rPr>
+              <w:t>-0.2715</w:t>
+            </w:r>
+          </w:p>
+        </w:tc>
+      </w:tr>
+      <w:tr>
+        <w:trPr>
+          <w:jc w:val="center"/>
+        </w:trPr>
+        <w:tc>
+          <w:tcPr>
+            <w:tcW w:w="1271" w:type="dxa"/>
+          </w:tcPr>
+          <w:p>
+            <w:pPr>
+              <w:jc w:val="center"/>
+              <w:rPr>
+                <w:lang w:val="en-US"/>
+              </w:rPr>
+            </w:pPr>
+            <w:r>
+              <w:rPr>
+                <w:lang w:val="en-US"/>
+              </w:rPr>
+              <w:t>7</w:t>
+            </w:r>
+          </w:p>
+        </w:tc>
+        <w:tc>
+          <w:tcPr>
+            <w:tcW w:w="1271" w:type="dxa"/>
+          </w:tcPr>
+          <w:p>
+            <w:pPr>
+              <w:rPr>
+                <w:lang w:val="en-US"/>
+              </w:rPr>
+            </w:pPr>
+            <w:r>
+              <w:rPr>
+                <w:lang w:val="en-US"/>
+              </w:rPr>
+              <w:t xml:space="preserve">    0.3224</w:t>
+            </w:r>
+          </w:p>
+        </w:tc>
+      </w:tr>
+      <w:tr>
+        <w:trPr>
+          <w:jc w:val="center"/>
+        </w:trPr>
+        <w:tc>
+          <w:tcPr>
+            <w:tcW w:w="1271" w:type="dxa"/>
+          </w:tcPr>
+          <w:p>
+            <w:pPr>
+              <w:jc w:val="center"/>
+              <w:rPr>
+                <w:lang w:val="en-US"/>
+              </w:rPr>
+            </w:pPr>
+            <w:r>
+              <w:rPr>
+                <w:lang w:val="en-US"/>
+              </w:rPr>
+              <w:t>8</w:t>
+            </w:r>
+          </w:p>
+        </w:tc>
+        <w:tc>
+          <w:tcPr>
+            <w:tcW w:w="1271" w:type="dxa"/>
+          </w:tcPr>
+          <w:p>
+            <w:pPr>
+              <w:jc w:val="center"/>
+              <w:rPr>
+                <w:lang w:val="en-US"/>
+              </w:rPr>
+            </w:pPr>
+            <w:r>
+              <w:rPr>
+                <w:lang w:val="en-US"/>
+              </w:rPr>
+              <w:t>0.5605</w:t>
+            </w:r>
+          </w:p>
+        </w:tc>
+      </w:tr>
+      <w:tr>
+        <w:trPr>
+          <w:jc w:val="center"/>
+        </w:trPr>
+        <w:tc>
+          <w:tcPr>
+            <w:tcW w:w="1271" w:type="dxa"/>
+          </w:tcPr>
+          <w:p>
+            <w:pPr>
+              <w:jc w:val="center"/>
+              <w:rPr>
+                <w:lang w:val="en-US"/>
+              </w:rPr>
+            </w:pPr>
+            <w:r>
+              <w:rPr>
+                <w:lang w:val="en-US"/>
+              </w:rPr>
+              <w:t>9</w:t>
+            </w:r>
+          </w:p>
+        </w:tc>
+        <w:tc>
+          <w:tcPr>
+            <w:tcW w:w="1271" w:type="dxa"/>
+          </w:tcPr>
+          <w:p>
+            <w:pPr>
+              <w:jc w:val="center"/>
+              <w:rPr>
+                <w:lang w:val="en-US"/>
+              </w:rPr>
+            </w:pPr>
+            <w:r>
+              <w:rPr>
+                <w:lang w:val="en-US"/>
+              </w:rPr>
+              <w:t>0.1378</w:t>
+            </w:r>
+          </w:p>
+        </w:tc>
+      </w:tr>
+      <w:tr>
+        <w:trPr>
+          <w:jc w:val="center"/>
+        </w:trPr>
+        <w:tc>
+          <w:tcPr>
+            <w:tcW w:w="1271" w:type="dxa"/>
+          </w:tcPr>
+          <w:p>
+            <w:pPr>
+              <w:jc w:val="center"/>
+              <w:rPr>
+                <w:lang w:val="en-US"/>
+              </w:rPr>
+            </w:pPr>
+            <w:r>
+              <w:rPr>
+                <w:lang w:val="en-US"/>
+              </w:rPr>
+              <w:t>10</w:t>
+            </w:r>
+          </w:p>
+        </w:tc>
+        <w:tc>
+          <w:tcPr>
+            <w:tcW w:w="1271" w:type="dxa"/>
+          </w:tcPr>
+          <w:p>
+            <w:pPr>
+              <w:rPr>
+                <w:lang w:val="en-US"/>
+              </w:rPr>
+            </w:pPr>
+            <w:r>
+              <w:rPr>
+                <w:lang w:val="en-US"/>
+              </w:rPr>
+              <w:t xml:space="preserve">    0.4548</w:t>
+            </w:r>
+          </w:p>
+        </w:tc>
+      </w:tr>
+      <w:tr>
+        <w:trPr>
+          <w:jc w:val="center"/>
+        </w:trPr>
+        <w:tc>
+          <w:tcPr>
+            <w:tcW w:w="1271" w:type="dxa"/>
+          </w:tcPr>
+          <w:p>
+            <w:pPr>
+              <w:jc w:val="center"/>
+              <w:rPr>
+                <w:lang w:val="en-US"/>
+              </w:rPr>
+            </w:pPr>
+            <w:r>
+              <w:rPr>
+                <w:lang w:val="en-US"/>
+              </w:rPr>
+              <w:t>All</w:t>
+            </w:r>
+          </w:p>
+        </w:tc>
+        <w:tc>
+          <w:tcPr>
+            <w:tcW w:w="1271" w:type="dxa"/>
+          </w:tcPr>
+          <w:p>
+            <w:pPr>
+              <w:jc w:val="center"/>
+              <w:rPr>
+                <w:lang w:val="en-US"/>
+              </w:rPr>
+            </w:pPr>
+            <w:r>
+              <w:rPr>
+                <w:lang w:val="en-US"/>
+              </w:rPr>
+              <w:t>0</w:t>
+            </w:r>
+          </w:p>
+        </w:tc>
+      </w:tr>
+    </w:tbl>
+    <w:p>
+      <w:pPr>
+        <w:rPr>
+          <w:lang w:val="en-US"/>
+        </w:rPr>
+      </w:pPr>
+    </w:p>
+    <w:p>
+      <w:pPr>
+        <w:rPr>
+          <w:lang w:val="en-US"/>
+        </w:rPr>
+      </w:pPr>
+      <w:r>
+        <w:rPr>
+          <w:lang w:val="en-US"/>
+        </w:rPr>
+        <w:t xml:space="preserve">  </w:t>
+      </w:r>
+    </w:p>
+    <w:p>
+      <w:pPr>
+        <w:rPr>
+          <w:lang w:val="en-US"/>
+        </w:rPr>
+      </w:pPr>
+      <w:r>
+        <w:rPr>
+          <w:lang w:val="en-US"/>
+        </w:rPr>
+        <w:t xml:space="preserve">    </w:t>
+      </w:r>
+    </w:p>
+    <w:p>
+      <w:pPr>
+        <w:rPr>
+          <w:lang w:val="en-US"/>
+        </w:rPr>
+      </w:pPr>
+      <w:r>
+        <w:rPr>
+          <w:lang w:val="en-US"/>
+        </w:rPr>
+        <w:t xml:space="preserve">   </w:t>
+      </w:r>
+    </w:p>
+    <w:p>
+      <w:pPr>
+        <w:rPr>
+          <w:lang w:val="en-US"/>
+        </w:rPr>
+      </w:pPr>
+      <w:r>
+        <w:rPr>
+          <w:lang w:val="en-US"/>
+        </w:rPr>
+        <w:t xml:space="preserve">    </w:t>
+      </w:r>
+    </w:p>
+    <w:p>
+      <w:pPr>
+        <w:rPr>
+          <w:lang w:val="en-US"/>
+        </w:rPr>
+      </w:pPr>
+      <w:r>
+        <w:rPr>
+          <w:lang w:val="en-US"/>
+        </w:rPr>
+        <w:t xml:space="preserve">   </w:t>
+      </w:r>
+    </w:p>
+    <w:p>
+      <w:pPr>
+        <w:rPr>
+          <w:lang w:val="en-US"/>
+        </w:rPr>
+      </w:pPr>
+      <w:r>
+        <w:rPr>
+          <w:lang w:val="en-US"/>
+        </w:rPr>
+        <w:t xml:space="preserve">    </w:t>
+      </w:r>
+    </w:p>
+    <w:p>
+      <w:pPr>
+        <w:rPr>
+          <w:lang w:val="en-US"/>
+        </w:rPr>
+      </w:pPr>
+      <w:r>
+        <w:rPr>
+          <w:lang w:val="en-US"/>
+        </w:rPr>
+        <w:t xml:space="preserve">    </w:t>
+      </w:r>
+    </w:p>
+    <w:p>
+      <w:pPr>
+        <w:rPr>
+          <w:lang w:val="en-US"/>
+        </w:rPr>
+      </w:pPr>
+      <w:r>
+        <w:rPr>
+          <w:lang w:val="en-US"/>
+        </w:rPr>
+        <w:t xml:space="preserve">   </w:t>
       </w:r>
     </w:p>
     <w:sectPr>
@@ -895,6 +2013,22 @@
     <w:semiHidden/>
     <w:unhideWhenUsed/>
   </w:style>
+  <w:style w:type="table" w:styleId="TableGrid">
+    <w:name w:val="Table Grid"/>
+    <w:basedOn w:val="TableNormal"/>
+    <w:uiPriority w:val="39"/>
+    <w:rsid w:val="001025D5"/>
+    <w:tblPr>
+      <w:tblBorders>
+        <w:top w:val="single" w:sz="4" w:space="0" w:color="auto"/>
+        <w:left w:val="single" w:sz="4" w:space="0" w:color="auto"/>
+        <w:bottom w:val="single" w:sz="4" w:space="0" w:color="auto"/>
+        <w:right w:val="single" w:sz="4" w:space="0" w:color="auto"/>
+        <w:insideH w:val="single" w:sz="4" w:space="0" w:color="auto"/>
+        <w:insideV w:val="single" w:sz="4" w:space="0" w:color="auto"/>
+      </w:tblBorders>
+    </w:tblPr>
+  </w:style>
 </w:styles>
 </file>
 

</xml_diff>

<commit_message>
Implement task 2.5 and fix 2.1
</commit_message>
<xml_diff>
--- a/Report 2.docx
+++ b/Report 2.docx
@@ -964,7 +964,6 @@
                 <w:lang w:val="en-US"/>
               </w:rPr>
             </w:pPr>
-            <w:bookmarkStart w:id="0" w:name="_GoBack"/>
             <w:r>
               <w:rPr>
                 <w:b/>
@@ -999,7 +998,6 @@
           </w:p>
         </w:tc>
       </w:tr>
-      <w:bookmarkEnd w:id="0"/>
       <w:tr>
         <w:trPr>
           <w:jc w:val="center"/>
@@ -1528,6 +1526,297 @@
           <w:lang w:val="en-US"/>
         </w:rPr>
         <w:t xml:space="preserve">    </w:t>
+      </w:r>
+    </w:p>
+    <w:p>
+      <w:pPr>
+        <w:rPr>
+          <w:lang w:val="en-US"/>
+        </w:rPr>
+      </w:pPr>
+    </w:p>
+    <w:p>
+      <w:pPr>
+        <w:rPr>
+          <w:lang w:val="en-US"/>
+        </w:rPr>
+      </w:pPr>
+    </w:p>
+    <w:p>
+      <w:pPr>
+        <w:rPr>
+          <w:lang w:val="en-US"/>
+        </w:rPr>
+      </w:pPr>
+    </w:p>
+    <w:p>
+      <w:pPr>
+        <w:rPr>
+          <w:lang w:val="en-US"/>
+        </w:rPr>
+      </w:pPr>
+    </w:p>
+    <w:p>
+      <w:pPr>
+        <w:rPr>
+          <w:lang w:val="en-US"/>
+        </w:rPr>
+      </w:pPr>
+    </w:p>
+    <w:p>
+      <w:pPr>
+        <w:rPr>
+          <w:lang w:val="en-US"/>
+        </w:rPr>
+      </w:pPr>
+    </w:p>
+    <w:p>
+      <w:pPr>
+        <w:rPr>
+          <w:lang w:val="en-US"/>
+        </w:rPr>
+      </w:pPr>
+    </w:p>
+    <w:p>
+      <w:pPr>
+        <w:rPr>
+          <w:lang w:val="en-US"/>
+        </w:rPr>
+      </w:pPr>
+    </w:p>
+    <w:p>
+      <w:pPr>
+        <w:rPr>
+          <w:lang w:val="en-US"/>
+        </w:rPr>
+      </w:pPr>
+    </w:p>
+    <w:p>
+      <w:pPr>
+        <w:rPr>
+          <w:lang w:val="en-US"/>
+        </w:rPr>
+      </w:pPr>
+    </w:p>
+    <w:p>
+      <w:pPr>
+        <w:rPr>
+          <w:lang w:val="en-US"/>
+        </w:rPr>
+      </w:pPr>
+    </w:p>
+    <w:p>
+      <w:pPr>
+        <w:rPr>
+          <w:lang w:val="en-US"/>
+        </w:rPr>
+      </w:pPr>
+    </w:p>
+    <w:p>
+      <w:pPr>
+        <w:rPr>
+          <w:lang w:val="en-US"/>
+        </w:rPr>
+      </w:pPr>
+    </w:p>
+    <w:p>
+      <w:pPr>
+        <w:rPr>
+          <w:lang w:val="en-US"/>
+        </w:rPr>
+      </w:pPr>
+    </w:p>
+    <w:p>
+      <w:pPr>
+        <w:rPr>
+          <w:lang w:val="en-US"/>
+        </w:rPr>
+      </w:pPr>
+    </w:p>
+    <w:p>
+      <w:pPr>
+        <w:rPr>
+          <w:lang w:val="en-US"/>
+        </w:rPr>
+      </w:pPr>
+    </w:p>
+    <w:p>
+      <w:pPr>
+        <w:rPr>
+          <w:lang w:val="en-US"/>
+        </w:rPr>
+      </w:pPr>
+    </w:p>
+    <w:p>
+      <w:pPr>
+        <w:rPr>
+          <w:lang w:val="en-US"/>
+        </w:rPr>
+      </w:pPr>
+    </w:p>
+    <w:p>
+      <w:pPr>
+        <w:rPr>
+          <w:lang w:val="en-US"/>
+        </w:rPr>
+      </w:pPr>
+    </w:p>
+    <w:p>
+      <w:pPr>
+        <w:rPr>
+          <w:lang w:val="en-US"/>
+        </w:rPr>
+      </w:pPr>
+    </w:p>
+    <w:p>
+      <w:pPr>
+        <w:rPr>
+          <w:lang w:val="en-US"/>
+        </w:rPr>
+      </w:pPr>
+    </w:p>
+    <w:p>
+      <w:pPr>
+        <w:rPr>
+          <w:lang w:val="en-US"/>
+        </w:rPr>
+      </w:pPr>
+    </w:p>
+    <w:p>
+      <w:pPr>
+        <w:rPr>
+          <w:lang w:val="en-US"/>
+        </w:rPr>
+      </w:pPr>
+    </w:p>
+    <w:p>
+      <w:pPr>
+        <w:rPr>
+          <w:lang w:val="en-US"/>
+        </w:rPr>
+      </w:pPr>
+    </w:p>
+    <w:p>
+      <w:pPr>
+        <w:rPr>
+          <w:lang w:val="en-US"/>
+        </w:rPr>
+      </w:pPr>
+    </w:p>
+    <w:p>
+      <w:pPr>
+        <w:rPr>
+          <w:lang w:val="en-US"/>
+        </w:rPr>
+      </w:pPr>
+    </w:p>
+    <w:p>
+      <w:pPr>
+        <w:rPr>
+          <w:lang w:val="en-US"/>
+        </w:rPr>
+      </w:pPr>
+    </w:p>
+    <w:p>
+      <w:pPr>
+        <w:rPr>
+          <w:lang w:val="en-US"/>
+        </w:rPr>
+      </w:pPr>
+    </w:p>
+    <w:p>
+      <w:pPr>
+        <w:rPr>
+          <w:lang w:val="en-US"/>
+        </w:rPr>
+      </w:pPr>
+      <w:r>
+        <w:rPr>
+          <w:lang w:val="en-US"/>
+        </w:rPr>
+        <w:lastRenderedPageBreak/>
+        <w:t>Task 2.5</w:t>
+      </w:r>
+    </w:p>
+    <w:p>
+      <w:pPr>
+        <w:rPr>
+          <w:lang w:val="en-US"/>
+        </w:rPr>
+      </w:pPr>
+    </w:p>
+    <w:p>
+      <w:pPr>
+        <w:rPr>
+          <w:lang w:val="en-US"/>
+        </w:rPr>
+      </w:pPr>
+      <w:r>
+        <w:rPr>
+          <w:lang w:val="en-US"/>
+        </w:rPr>
+        <w:t>Output:</w:t>
+      </w:r>
+      <w:bookmarkStart w:id="0" w:name="_GoBack"/>
+      <w:bookmarkEnd w:id="0"/>
+    </w:p>
+    <w:p>
+      <w:pPr>
+        <w:rPr>
+          <w:lang w:val="en-US"/>
+        </w:rPr>
+      </w:pPr>
+    </w:p>
+    <w:p>
+      <w:pPr>
+        <w:rPr>
+          <w:lang w:val="en-US"/>
+        </w:rPr>
+      </w:pPr>
+      <w:r>
+        <w:rPr>
+          <w:lang w:val="en-US"/>
+        </w:rPr>
+        <w:t>Number of test samples: 3974</w:t>
+      </w:r>
+    </w:p>
+    <w:p>
+      <w:pPr>
+        <w:rPr>
+          <w:lang w:val="en-US"/>
+        </w:rPr>
+      </w:pPr>
+      <w:r>
+        <w:rPr>
+          <w:lang w:val="en-US"/>
+        </w:rPr>
+        <w:t>User time taken in seconds: 65.08</w:t>
+      </w:r>
+    </w:p>
+    <w:p>
+      <w:pPr>
+        <w:rPr>
+          <w:lang w:val="en-US"/>
+        </w:rPr>
+      </w:pPr>
+      <w:r>
+        <w:rPr>
+          <w:lang w:val="en-US"/>
+        </w:rPr>
+        <w:t>Accuracy: 0.9421</w:t>
+      </w:r>
+    </w:p>
+    <w:p>
+      <w:pPr>
+        <w:rPr>
+          <w:lang w:val="en-US"/>
+        </w:rPr>
+      </w:pPr>
+      <w:r>
+        <w:rPr>
+          <w:lang w:val="en-US"/>
+        </w:rPr>
+        <w:t>Number of wrongly classified test samples: 230</w:t>
       </w:r>
     </w:p>
     <w:p>

</xml_diff>

<commit_message>
Implements 2.8 and fix 2.5
</commit_message>
<xml_diff>
--- a/Report 2.docx
+++ b/Report 2.docx
@@ -49,21 +49,7 @@
         <w:rPr>
           <w:lang w:val="en-US"/>
         </w:rPr>
-        <w:t xml:space="preserve">Number of nearest </w:t>
-      </w:r>
-      <w:proofErr w:type="spellStart"/>
-      <w:r>
-        <w:rPr>
-          <w:lang w:val="en-US"/>
-        </w:rPr>
-        <w:t>neighbours</w:t>
-      </w:r>
-      <w:proofErr w:type="spellEnd"/>
-      <w:r>
-        <w:rPr>
-          <w:lang w:val="en-US"/>
-        </w:rPr>
-        <w:t xml:space="preserve">: 1 </w:t>
+        <w:t xml:space="preserve">Number of nearest neighbours: 1 </w:t>
       </w:r>
     </w:p>
     <w:p>
@@ -135,21 +121,7 @@
         <w:rPr>
           <w:lang w:val="en-US"/>
         </w:rPr>
-        <w:t xml:space="preserve">Number of nearest </w:t>
-      </w:r>
-      <w:proofErr w:type="spellStart"/>
-      <w:r>
-        <w:rPr>
-          <w:lang w:val="en-US"/>
-        </w:rPr>
-        <w:t>neighbours</w:t>
-      </w:r>
-      <w:proofErr w:type="spellEnd"/>
-      <w:r>
-        <w:rPr>
-          <w:lang w:val="en-US"/>
-        </w:rPr>
-        <w:t xml:space="preserve">: 3 </w:t>
+        <w:t xml:space="preserve">Number of nearest neighbours: 3 </w:t>
       </w:r>
     </w:p>
     <w:p>
@@ -221,21 +193,7 @@
         <w:rPr>
           <w:lang w:val="en-US"/>
         </w:rPr>
-        <w:t xml:space="preserve">Number of nearest </w:t>
-      </w:r>
-      <w:proofErr w:type="spellStart"/>
-      <w:r>
-        <w:rPr>
-          <w:lang w:val="en-US"/>
-        </w:rPr>
-        <w:t>neighbours</w:t>
-      </w:r>
-      <w:proofErr w:type="spellEnd"/>
-      <w:r>
-        <w:rPr>
-          <w:lang w:val="en-US"/>
-        </w:rPr>
-        <w:t xml:space="preserve">: 5 </w:t>
+        <w:t xml:space="preserve">Number of nearest neighbours: 5 </w:t>
       </w:r>
     </w:p>
     <w:p>
@@ -307,21 +265,7 @@
         <w:rPr>
           <w:lang w:val="en-US"/>
         </w:rPr>
-        <w:t xml:space="preserve">Number of nearest </w:t>
-      </w:r>
-      <w:proofErr w:type="spellStart"/>
-      <w:r>
-        <w:rPr>
-          <w:lang w:val="en-US"/>
-        </w:rPr>
-        <w:t>neighbours</w:t>
-      </w:r>
-      <w:proofErr w:type="spellEnd"/>
-      <w:r>
-        <w:rPr>
-          <w:lang w:val="en-US"/>
-        </w:rPr>
-        <w:t xml:space="preserve">: 10 </w:t>
+        <w:t xml:space="preserve">Number of nearest neighbours: 10 </w:t>
       </w:r>
     </w:p>
     <w:p>
@@ -393,21 +337,7 @@
         <w:rPr>
           <w:lang w:val="en-US"/>
         </w:rPr>
-        <w:t xml:space="preserve">Number of nearest </w:t>
-      </w:r>
-      <w:proofErr w:type="spellStart"/>
-      <w:r>
-        <w:rPr>
-          <w:lang w:val="en-US"/>
-        </w:rPr>
-        <w:t>neighbours</w:t>
-      </w:r>
-      <w:proofErr w:type="spellEnd"/>
-      <w:r>
-        <w:rPr>
-          <w:lang w:val="en-US"/>
-        </w:rPr>
-        <w:t xml:space="preserve">: 20 </w:t>
+        <w:t xml:space="preserve">Number of nearest neighbours: 20 </w:t>
       </w:r>
     </w:p>
     <w:p>
@@ -2106,8 +2036,6 @@
             </w:r>
           </w:p>
         </w:tc>
-        <w:bookmarkStart w:id="0" w:name="_GoBack"/>
-        <w:bookmarkEnd w:id="0"/>
       </w:tr>
       <w:tr>
         <w:tc>
@@ -2236,6 +2164,270 @@
           <w:lang w:val="en-US"/>
         </w:rPr>
       </w:pPr>
+    </w:p>
+    <w:p>
+      <w:pPr>
+        <w:rPr>
+          <w:lang w:val="en-US"/>
+        </w:rPr>
+      </w:pPr>
+    </w:p>
+    <w:p>
+      <w:pPr>
+        <w:rPr>
+          <w:lang w:val="en-US"/>
+        </w:rPr>
+      </w:pPr>
+    </w:p>
+    <w:p>
+      <w:pPr>
+        <w:rPr>
+          <w:lang w:val="en-US"/>
+        </w:rPr>
+      </w:pPr>
+      <w:r>
+        <w:rPr>
+          <w:lang w:val="en-US"/>
+        </w:rPr>
+        <w:t>Task 2.8</w:t>
+      </w:r>
+    </w:p>
+    <w:p>
+      <w:pPr>
+        <w:rPr>
+          <w:lang w:val="en-US"/>
+        </w:rPr>
+      </w:pPr>
+      <w:r>
+        <w:rPr>
+          <w:lang w:val="en-US"/>
+        </w:rPr>
+        <w:t>Output:</w:t>
+      </w:r>
+    </w:p>
+    <w:p>
+      <w:pPr>
+        <w:rPr>
+          <w:lang w:val="en-US"/>
+        </w:rPr>
+      </w:pPr>
+    </w:p>
+    <w:p>
+      <w:pPr>
+        <w:rPr>
+          <w:lang w:val="en-US"/>
+        </w:rPr>
+      </w:pPr>
+      <w:r>
+        <w:rPr>
+          <w:lang w:val="en-US"/>
+        </w:rPr>
+        <w:t xml:space="preserve">&gt;&gt; </w:t>
+      </w:r>
+      <w:r>
+        <w:rPr>
+          <w:lang w:val="en-US"/>
+        </w:rPr>
+        <w:t>task2_8(Xtrn, Ytrn, Xtst, Ytst, 0.01, 2);</w:t>
+      </w:r>
+    </w:p>
+    <w:p>
+      <w:pPr>
+        <w:rPr>
+          <w:lang w:val="en-US"/>
+        </w:rPr>
+      </w:pPr>
+      <w:r>
+        <w:rPr>
+          <w:lang w:val="en-US"/>
+        </w:rPr>
+        <w:t>Number of test samples: 3974</w:t>
+      </w:r>
+    </w:p>
+    <w:p>
+      <w:pPr>
+        <w:rPr>
+          <w:lang w:val="en-US"/>
+        </w:rPr>
+      </w:pPr>
+      <w:r>
+        <w:rPr>
+          <w:lang w:val="en-US"/>
+        </w:rPr>
+        <w:t>User time taken in seconds: 28.92</w:t>
+      </w:r>
+    </w:p>
+    <w:p>
+      <w:pPr>
+        <w:rPr>
+          <w:lang w:val="en-US"/>
+        </w:rPr>
+      </w:pPr>
+      <w:r>
+        <w:rPr>
+          <w:lang w:val="en-US"/>
+        </w:rPr>
+        <w:t>Accuracy: 0.8571</w:t>
+      </w:r>
+    </w:p>
+    <w:p>
+      <w:pPr>
+        <w:rPr>
+          <w:lang w:val="en-US"/>
+        </w:rPr>
+      </w:pPr>
+      <w:r>
+        <w:rPr>
+          <w:lang w:val="en-US"/>
+        </w:rPr>
+        <w:t>Number of wrongly classified test samples: 568</w:t>
+      </w:r>
+    </w:p>
+    <w:p>
+      <w:pPr>
+        <w:rPr>
+          <w:lang w:val="en-US"/>
+        </w:rPr>
+      </w:pPr>
+    </w:p>
+    <w:p>
+      <w:pPr>
+        <w:rPr>
+          <w:lang w:val="en-US"/>
+        </w:rPr>
+      </w:pPr>
+      <w:r>
+        <w:rPr>
+          <w:lang w:val="en-US"/>
+        </w:rPr>
+        <w:t>&gt;&gt; task2_8(Xtrn, Ytrn, Xtst, Ytst, 0.01, 5);</w:t>
+      </w:r>
+    </w:p>
+    <w:p>
+      <w:pPr>
+        <w:rPr>
+          <w:lang w:val="en-US"/>
+        </w:rPr>
+      </w:pPr>
+      <w:r>
+        <w:rPr>
+          <w:lang w:val="en-US"/>
+        </w:rPr>
+        <w:t>Number of test samples: 3974</w:t>
+      </w:r>
+    </w:p>
+    <w:p>
+      <w:pPr>
+        <w:rPr>
+          <w:lang w:val="en-US"/>
+        </w:rPr>
+      </w:pPr>
+      <w:r>
+        <w:rPr>
+          <w:lang w:val="en-US"/>
+        </w:rPr>
+        <w:t>User time taken in seconds: 72.90</w:t>
+      </w:r>
+    </w:p>
+    <w:p>
+      <w:pPr>
+        <w:rPr>
+          <w:lang w:val="en-US"/>
+        </w:rPr>
+      </w:pPr>
+      <w:r>
+        <w:rPr>
+          <w:lang w:val="en-US"/>
+        </w:rPr>
+        <w:t>Accuracy: 0.8953</w:t>
+      </w:r>
+    </w:p>
+    <w:p>
+      <w:pPr>
+        <w:rPr>
+          <w:lang w:val="en-US"/>
+        </w:rPr>
+      </w:pPr>
+      <w:r>
+        <w:rPr>
+          <w:lang w:val="en-US"/>
+        </w:rPr>
+        <w:t>Number of wrongly classified test samples: 416</w:t>
+      </w:r>
+    </w:p>
+    <w:p>
+      <w:pPr>
+        <w:rPr>
+          <w:lang w:val="en-US"/>
+        </w:rPr>
+      </w:pPr>
+    </w:p>
+    <w:p>
+      <w:pPr>
+        <w:rPr>
+          <w:lang w:val="en-US"/>
+        </w:rPr>
+      </w:pPr>
+      <w:r>
+        <w:rPr>
+          <w:lang w:val="en-US"/>
+        </w:rPr>
+        <w:t>&gt;&gt; task2_8(Xtrn, Ytrn, Xtst, Ytst, 0.01, 10);</w:t>
+      </w:r>
+    </w:p>
+    <w:p>
+      <w:pPr>
+        <w:rPr>
+          <w:lang w:val="en-US"/>
+        </w:rPr>
+      </w:pPr>
+      <w:r>
+        <w:rPr>
+          <w:lang w:val="en-US"/>
+        </w:rPr>
+        <w:t>Number of test samples: 3974</w:t>
+      </w:r>
+    </w:p>
+    <w:p>
+      <w:pPr>
+        <w:rPr>
+          <w:lang w:val="en-US"/>
+        </w:rPr>
+      </w:pPr>
+      <w:r>
+        <w:rPr>
+          <w:lang w:val="en-US"/>
+        </w:rPr>
+        <w:t>User time taken in seconds: 140.21</w:t>
+      </w:r>
+    </w:p>
+    <w:p>
+      <w:pPr>
+        <w:rPr>
+          <w:lang w:val="en-US"/>
+        </w:rPr>
+      </w:pPr>
+      <w:r>
+        <w:rPr>
+          <w:lang w:val="en-US"/>
+        </w:rPr>
+        <w:t>Accuracy: 0.9157</w:t>
+      </w:r>
+    </w:p>
+    <w:p>
+      <w:pPr>
+        <w:rPr>
+          <w:lang w:val="en-US"/>
+        </w:rPr>
+      </w:pPr>
+      <w:r>
+        <w:rPr>
+          <w:lang w:val="en-US"/>
+        </w:rPr>
+        <w:t>Number of wrongly classified test samples: 335</w:t>
+      </w:r>
+      <w:bookmarkStart w:id="0" w:name="_GoBack"/>
+      <w:bookmarkEnd w:id="0"/>
     </w:p>
     <w:sectPr>
       <w:pgSz w:w="11900" w:h="16840"/>

</xml_diff>